<commit_message>
laget dokument med valg vi har gjort
</commit_message>
<xml_diff>
--- a/parkx_dokumentasjon/valg/Valg gjort under utvikling.docx
+++ b/parkx_dokumentasjon/valg/Valg gjort under utvikling.docx
@@ -50,15 +50,7 @@
         <w:t xml:space="preserve">I vår prototype har vi valgt å kun ha en bruker, og vise frem </w:t>
       </w:r>
       <w:r>
-        <w:t xml:space="preserve">all funksjonalitet en bruker kan gjøre, fremfor å legge inn et brukersystem. Dette både fordi vi mener det i en MVP ikke tilfører nok verdi i forhold til hvor mye tid det tar. I en reel situasjon kunne det og hendt at man hadde brukt eksisterende bruker-systemer, slik som Facebook eller google og </w:t>
-      </w:r>
-      <w:proofErr w:type="gramStart"/>
-      <w:r>
-        <w:t>integrert</w:t>
-      </w:r>
-      <w:proofErr w:type="gramEnd"/>
-      <w:r>
-        <w:t xml:space="preserve"> mot deres innloggings-løsning.</w:t>
+        <w:t>all funksjonalitet en bruker kan gjøre, fremfor å legge inn et brukersystem. Dette både fordi vi mener det i en MVP ikke tilfører nok verdi i forhold til hvor mye tid det tar. I en reel situasjon kunne det og hendt at man hadde brukt eksisterende bruker-systemer, slik som Facebook eller google og integrert mot deres innloggings-løsning.</w:t>
       </w:r>
     </w:p>
     <w:p>
@@ -144,23 +136,57 @@
         <w:ind w:left="708"/>
       </w:pPr>
       <w:r>
-        <w:t xml:space="preserve">I systemet vårt har vi kun brukt lagring av dataene i lister i et </w:t>
-      </w:r>
-      <w:proofErr w:type="spellStart"/>
-      <w:r>
-        <w:t>repository</w:t>
-      </w:r>
-      <w:proofErr w:type="spellEnd"/>
-      <w:r>
-        <w:t xml:space="preserve">. Dette er en forenkling brukt i prototypen, for å få ordentlig lagring, uten å måtte håndtere databaser og større slike lagringssystemer. På grunn av god lag-deling er det ingen problem å bytte ut </w:t>
-      </w:r>
-      <w:proofErr w:type="spellStart"/>
-      <w:r>
-        <w:t>repositoryet</w:t>
-      </w:r>
-      <w:proofErr w:type="spellEnd"/>
-      <w:r>
-        <w:t xml:space="preserve"> på et senere tidspunkt mot en database eller lignende for større lagring.  </w:t>
+        <w:t xml:space="preserve">I systemet vårt har vi kun brukt lagring av dataene i lister i et repository. Dette er en forenkling brukt i prototypen, for å få ordentlig lagring, uten å måtte håndtere databaser og større slike lagringssystemer. På grunn av god lag-deling er det ingen problem å bytte ut repositoryet på et senere tidspunkt mot en database eller lignende for større lagring. </w:t>
+      </w:r>
+    </w:p>
+    <w:p>
+      <w:pPr>
+        <w:pStyle w:val="Listeavsnitt"/>
+        <w:numPr>
+          <w:ilvl w:val="0"/>
+          <w:numId w:val="1"/>
+        </w:numPr>
+      </w:pPr>
+      <w:r>
+        <w:lastRenderedPageBreak/>
+        <w:t>Flere plasser</w:t>
+      </w:r>
+    </w:p>
+    <w:p>
+      <w:pPr>
+        <w:ind w:left="720"/>
+      </w:pPr>
+      <w:r>
+        <w:t>Prototypen vi har laget er i stand til å håndtere flere like plasser, men vi har valgt siden dette er en MVP å ikke gjøre noe ut av denne funksjonaliteten. Dette gjør at man i MVP kun kan opprette en og en plass, og ikke flere like av gangen. Dette hadde blitt implementert senere i systemet.</w:t>
+      </w:r>
+    </w:p>
+    <w:p>
+      <w:pPr>
+        <w:pStyle w:val="Listeavsnitt"/>
+        <w:numPr>
+          <w:ilvl w:val="0"/>
+          <w:numId w:val="1"/>
+        </w:numPr>
+      </w:pPr>
+      <w:r>
+        <w:t>Midlertidig deaktivering av plass for eier</w:t>
+      </w:r>
+    </w:p>
+    <w:p>
+      <w:pPr>
+        <w:ind w:left="708"/>
+      </w:pPr>
+      <w:r>
+        <w:t>Siden dette er en prototype har vi ikke med muligheten for at en eier av en plass kan deaktivere den når den ønsker bruke den selv</w:t>
+      </w:r>
+      <w:r>
+        <w:t xml:space="preserve">. Dette ville og blitt tatt med i en senere </w:t>
+      </w:r>
+      <w:r>
+        <w:t>versjon</w:t>
+      </w:r>
+      <w:r>
+        <w:t xml:space="preserve"> av systemet.</w:t>
       </w:r>
     </w:p>
     <w:sectPr>
@@ -178,7 +204,7 @@
   <w:abstractNum w:abstractNumId="0" w15:restartNumberingAfterBreak="0">
     <w:nsid w:val="6E8946E1"/>
     <w:multiLevelType w:val="hybridMultilevel"/>
-    <w:tmpl w:val="B194EB12"/>
+    <w:tmpl w:val="CCE63776"/>
     <w:lvl w:ilvl="0" w:tplc="04140001">
       <w:start w:val="1"/>
       <w:numFmt w:val="bullet"/>

</xml_diff>